<commit_message>
Updated Design Document Included
</commit_message>
<xml_diff>
--- a/Documents/DesignDocument/Design Document.docx
+++ b/Documents/DesignDocument/Design Document.docx
@@ -4,7 +4,6 @@
   <w:body>
     <w:p>
       <w:pPr>
-        <w:jc w:val="center"/>
         <w:rPr>
           <w:rFonts w:ascii="Times New Roman" w:hAnsi="Times New Roman" w:cs="Times New Roman"/>
           <w:b/>
@@ -15,13 +14,66 @@
       </w:pPr>
       <w:r>
         <w:rPr>
+          <w:noProof/>
+        </w:rPr>
+        <w:drawing>
+          <wp:inline distT="0" distB="0" distL="0" distR="0" wp14:anchorId="7441FEBB" wp14:editId="22D6368F">
+            <wp:extent cx="1708907" cy="987425"/>
+            <wp:effectExtent l="0" t="0" r="0" b="3175"/>
+            <wp:docPr id="1293482339" name="Picture 2" descr="fontys-logo - groeidocument.nl"/>
+            <wp:cNvGraphicFramePr>
+              <a:graphicFrameLocks xmlns:a="http://schemas.openxmlformats.org/drawingml/2006/main" noChangeAspect="1"/>
+            </wp:cNvGraphicFramePr>
+            <a:graphic xmlns:a="http://schemas.openxmlformats.org/drawingml/2006/main">
+              <a:graphicData uri="http://schemas.openxmlformats.org/drawingml/2006/picture">
+                <pic:pic xmlns:pic="http://schemas.openxmlformats.org/drawingml/2006/picture">
+                  <pic:nvPicPr>
+                    <pic:cNvPr id="0" name="Picture 1669" descr="fontys-logo - groeidocument.nl"/>
+                    <pic:cNvPicPr>
+                      <a:picLocks noChangeAspect="1" noChangeArrowheads="1"/>
+                    </pic:cNvPicPr>
+                  </pic:nvPicPr>
+                  <pic:blipFill>
+                    <a:blip r:embed="rId5" cstate="print">
+                      <a:extLst>
+                        <a:ext uri="{28A0092B-C50C-407E-A947-70E740481C1C}">
+                          <a14:useLocalDpi xmlns:a14="http://schemas.microsoft.com/office/drawing/2010/main" val="0"/>
+                        </a:ext>
+                      </a:extLst>
+                    </a:blip>
+                    <a:srcRect/>
+                    <a:stretch>
+                      <a:fillRect/>
+                    </a:stretch>
+                  </pic:blipFill>
+                  <pic:spPr bwMode="auto">
+                    <a:xfrm>
+                      <a:off x="0" y="0"/>
+                      <a:ext cx="1801164" cy="1040732"/>
+                    </a:xfrm>
+                    <a:prstGeom prst="rect">
+                      <a:avLst/>
+                    </a:prstGeom>
+                    <a:noFill/>
+                    <a:ln>
+                      <a:noFill/>
+                    </a:ln>
+                  </pic:spPr>
+                </pic:pic>
+              </a:graphicData>
+            </a:graphic>
+          </wp:inline>
+        </w:drawing>
+      </w:r>
+      <w:r>
+        <w:rPr>
           <w:rFonts w:ascii="Times New Roman" w:hAnsi="Times New Roman" w:cs="Times New Roman"/>
           <w:b/>
           <w:bCs/>
           <w:sz w:val="44"/>
           <w:szCs w:val="44"/>
         </w:rPr>
-        <w:t>Design Document</w:t>
+        <w:tab/>
       </w:r>
       <w:r>
         <w:rPr>
@@ -31,12 +83,9 @@
           <w:sz w:val="44"/>
           <w:szCs w:val="44"/>
         </w:rPr>
-        <w:br/>
-      </w:r>
-    </w:p>
-    <w:p>
-      <w:pPr>
-        <w:jc w:val="center"/>
+        <w:tab/>
+      </w:r>
+      <w:r>
         <w:rPr>
           <w:rFonts w:ascii="Times New Roman" w:hAnsi="Times New Roman" w:cs="Times New Roman"/>
           <w:b/>
@@ -44,11 +93,9 @@
           <w:sz w:val="44"/>
           <w:szCs w:val="44"/>
         </w:rPr>
-      </w:pPr>
-    </w:p>
-    <w:p>
-      <w:pPr>
-        <w:jc w:val="center"/>
+        <w:tab/>
+      </w:r>
+      <w:r>
         <w:rPr>
           <w:rFonts w:ascii="Times New Roman" w:hAnsi="Times New Roman" w:cs="Times New Roman"/>
           <w:b/>
@@ -56,11 +103,9 @@
           <w:sz w:val="44"/>
           <w:szCs w:val="44"/>
         </w:rPr>
-      </w:pPr>
-    </w:p>
-    <w:p>
-      <w:pPr>
-        <w:jc w:val="center"/>
+        <w:tab/>
+      </w:r>
+      <w:r>
         <w:rPr>
           <w:rFonts w:ascii="Times New Roman" w:hAnsi="Times New Roman" w:cs="Times New Roman"/>
           <w:b/>
@@ -68,11 +113,9 @@
           <w:sz w:val="44"/>
           <w:szCs w:val="44"/>
         </w:rPr>
-      </w:pPr>
-    </w:p>
-    <w:p>
-      <w:pPr>
-        <w:jc w:val="center"/>
+        <w:tab/>
+      </w:r>
+      <w:r>
         <w:rPr>
           <w:rFonts w:ascii="Times New Roman" w:hAnsi="Times New Roman" w:cs="Times New Roman"/>
           <w:b/>
@@ -80,11 +123,9 @@
           <w:sz w:val="44"/>
           <w:szCs w:val="44"/>
         </w:rPr>
-      </w:pPr>
-    </w:p>
-    <w:p>
-      <w:pPr>
-        <w:jc w:val="center"/>
+        <w:tab/>
+      </w:r>
+      <w:r>
         <w:rPr>
           <w:rFonts w:ascii="Times New Roman" w:hAnsi="Times New Roman" w:cs="Times New Roman"/>
           <w:b/>
@@ -92,7 +133,61 @@
           <w:sz w:val="44"/>
           <w:szCs w:val="44"/>
         </w:rPr>
-      </w:pPr>
+        <w:tab/>
+      </w:r>
+      <w:r>
+        <w:rPr>
+          <w:noProof/>
+        </w:rPr>
+        <w:drawing>
+          <wp:inline distT="0" distB="0" distL="0" distR="0" wp14:anchorId="4FD15668" wp14:editId="2CECAD3F">
+            <wp:extent cx="1371600" cy="1308796"/>
+            <wp:effectExtent l="0" t="0" r="0" b="5715"/>
+            <wp:docPr id="151452377" name="Picture 5" descr="A blue rocket with a black background&#10;&#10;Description automatically generated"/>
+            <wp:cNvGraphicFramePr>
+              <a:graphicFrameLocks xmlns:a="http://schemas.openxmlformats.org/drawingml/2006/main" noChangeAspect="1"/>
+            </wp:cNvGraphicFramePr>
+            <a:graphic xmlns:a="http://schemas.openxmlformats.org/drawingml/2006/main">
+              <a:graphicData uri="http://schemas.openxmlformats.org/drawingml/2006/picture">
+                <pic:pic xmlns:pic="http://schemas.openxmlformats.org/drawingml/2006/picture">
+                  <pic:nvPicPr>
+                    <pic:cNvPr id="151452377" name="Picture 5" descr="A blue rocket with a black background&#10;&#10;Description automatically generated"/>
+                    <pic:cNvPicPr>
+                      <a:picLocks noChangeAspect="1" noChangeArrowheads="1"/>
+                    </pic:cNvPicPr>
+                  </pic:nvPicPr>
+                  <pic:blipFill>
+                    <a:blip r:embed="rId6" cstate="print">
+                      <a:extLst>
+                        <a:ext uri="{28A0092B-C50C-407E-A947-70E740481C1C}">
+                          <a14:useLocalDpi xmlns:a14="http://schemas.microsoft.com/office/drawing/2010/main" val="0"/>
+                        </a:ext>
+                      </a:extLst>
+                    </a:blip>
+                    <a:srcRect/>
+                    <a:stretch>
+                      <a:fillRect/>
+                    </a:stretch>
+                  </pic:blipFill>
+                  <pic:spPr bwMode="auto">
+                    <a:xfrm>
+                      <a:off x="0" y="0"/>
+                      <a:ext cx="1396812" cy="1332853"/>
+                    </a:xfrm>
+                    <a:prstGeom prst="rect">
+                      <a:avLst/>
+                    </a:prstGeom>
+                    <a:noFill/>
+                    <a:ln>
+                      <a:noFill/>
+                    </a:ln>
+                  </pic:spPr>
+                </pic:pic>
+              </a:graphicData>
+            </a:graphic>
+          </wp:inline>
+        </w:drawing>
+      </w:r>
     </w:p>
     <w:p>
       <w:pPr>
@@ -113,14 +208,35 @@
           <w:rFonts w:ascii="Times New Roman" w:hAnsi="Times New Roman" w:cs="Times New Roman"/>
           <w:b/>
           <w:bCs/>
+          <w:sz w:val="56"/>
+          <w:szCs w:val="56"/>
+        </w:rPr>
+      </w:pPr>
+      <w:r>
+        <w:rPr>
+          <w:rFonts w:ascii="Times New Roman" w:hAnsi="Times New Roman" w:cs="Times New Roman"/>
+          <w:b/>
+          <w:bCs/>
+          <w:sz w:val="56"/>
+          <w:szCs w:val="56"/>
+        </w:rPr>
+        <w:t>Design Document</w:t>
+      </w:r>
+    </w:p>
+    <w:p>
+      <w:pPr>
+        <w:spacing w:before="100" w:beforeAutospacing="1" w:after="100" w:afterAutospacing="1" w:line="240" w:lineRule="auto"/>
+        <w:jc w:val="center"/>
+        <w:outlineLvl w:val="0"/>
+        <w:rPr>
+          <w:rFonts w:ascii="Times New Roman" w:hAnsi="Times New Roman" w:cs="Times New Roman"/>
+          <w:b/>
+          <w:bCs/>
           <w:sz w:val="44"/>
           <w:szCs w:val="44"/>
         </w:rPr>
       </w:pPr>
-    </w:p>
-    <w:p>
-      <w:pPr>
-        <w:jc w:val="center"/>
+      <w:r>
         <w:rPr>
           <w:rFonts w:ascii="Times New Roman" w:hAnsi="Times New Roman" w:cs="Times New Roman"/>
           <w:b/>
@@ -128,11 +244,14 @@
           <w:sz w:val="44"/>
           <w:szCs w:val="44"/>
         </w:rPr>
-      </w:pPr>
-    </w:p>
-    <w:p>
-      <w:pPr>
+        <w:t>UpliftEd - Online Learning Platform</w:t>
+      </w:r>
+    </w:p>
+    <w:p>
+      <w:pPr>
+        <w:spacing w:before="100" w:beforeAutospacing="1" w:after="100" w:afterAutospacing="1" w:line="240" w:lineRule="auto"/>
         <w:jc w:val="center"/>
+        <w:outlineLvl w:val="0"/>
         <w:rPr>
           <w:rFonts w:ascii="Times New Roman" w:hAnsi="Times New Roman" w:cs="Times New Roman"/>
           <w:b/>
@@ -141,10 +260,7 @@
           <w:szCs w:val="44"/>
         </w:rPr>
       </w:pPr>
-    </w:p>
-    <w:p>
-      <w:pPr>
-        <w:jc w:val="center"/>
+      <w:r>
         <w:rPr>
           <w:rFonts w:ascii="Times New Roman" w:hAnsi="Times New Roman" w:cs="Times New Roman"/>
           <w:b/>
@@ -152,73 +268,385 @@
           <w:sz w:val="44"/>
           <w:szCs w:val="44"/>
         </w:rPr>
-      </w:pPr>
-    </w:p>
-    <w:p>
-      <w:pPr>
-        <w:jc w:val="center"/>
-        <w:rPr>
-          <w:rFonts w:ascii="Times New Roman" w:hAnsi="Times New Roman" w:cs="Times New Roman"/>
-          <w:b/>
-          <w:bCs/>
+        <w:br/>
+      </w:r>
+      <w:r>
+        <w:rPr>
+          <w:rFonts w:ascii="Times New Roman" w:hAnsi="Times New Roman" w:cs="Times New Roman"/>
+          <w:b/>
+          <w:bCs/>
+          <w:noProof/>
           <w:sz w:val="44"/>
           <w:szCs w:val="44"/>
         </w:rPr>
-      </w:pPr>
-    </w:p>
-    <w:p>
-      <w:pPr>
-        <w:jc w:val="center"/>
-        <w:rPr>
-          <w:rFonts w:ascii="Times New Roman" w:hAnsi="Times New Roman" w:cs="Times New Roman"/>
-          <w:b/>
-          <w:bCs/>
-          <w:sz w:val="44"/>
-          <w:szCs w:val="44"/>
-        </w:rPr>
-      </w:pPr>
-    </w:p>
-    <w:p>
-      <w:pPr>
-        <w:jc w:val="center"/>
-        <w:rPr>
-          <w:rFonts w:ascii="Times New Roman" w:hAnsi="Times New Roman" w:cs="Times New Roman"/>
-          <w:b/>
-          <w:bCs/>
-          <w:sz w:val="44"/>
-          <w:szCs w:val="44"/>
-        </w:rPr>
-      </w:pPr>
-    </w:p>
-    <w:p>
-      <w:pPr>
-        <w:jc w:val="center"/>
-        <w:rPr>
-          <w:rFonts w:ascii="Times New Roman" w:hAnsi="Times New Roman" w:cs="Times New Roman"/>
-          <w:b/>
-          <w:bCs/>
-          <w:sz w:val="44"/>
-          <w:szCs w:val="44"/>
-        </w:rPr>
-      </w:pPr>
-    </w:p>
-    <w:p>
-      <w:pPr>
-        <w:jc w:val="center"/>
-        <w:rPr>
-          <w:rFonts w:ascii="Times New Roman" w:hAnsi="Times New Roman" w:cs="Times New Roman"/>
-          <w:b/>
-          <w:bCs/>
-          <w:sz w:val="44"/>
-          <w:szCs w:val="44"/>
-        </w:rPr>
-      </w:pPr>
-    </w:p>
-    <w:p>
-      <w:pPr>
-        <w:jc w:val="center"/>
-      </w:pPr>
-    </w:p>
+        <w:drawing>
+          <wp:inline distT="0" distB="0" distL="0" distR="0" wp14:anchorId="427C09E9" wp14:editId="39A92C80">
+            <wp:extent cx="6077164" cy="3467100"/>
+            <wp:effectExtent l="0" t="0" r="0" b="0"/>
+            <wp:docPr id="1766255222" name="Picture 3"/>
+            <wp:cNvGraphicFramePr>
+              <a:graphicFrameLocks xmlns:a="http://schemas.openxmlformats.org/drawingml/2006/main" noChangeAspect="1"/>
+            </wp:cNvGraphicFramePr>
+            <a:graphic xmlns:a="http://schemas.openxmlformats.org/drawingml/2006/main">
+              <a:graphicData uri="http://schemas.openxmlformats.org/drawingml/2006/picture">
+                <pic:pic xmlns:pic="http://schemas.openxmlformats.org/drawingml/2006/picture">
+                  <pic:nvPicPr>
+                    <pic:cNvPr id="1766255222" name="Picture 3"/>
+                    <pic:cNvPicPr>
+                      <a:picLocks noChangeAspect="1" noChangeArrowheads="1"/>
+                    </pic:cNvPicPr>
+                  </pic:nvPicPr>
+                  <pic:blipFill>
+                    <a:blip r:embed="rId7" cstate="print">
+                      <a:extLst>
+                        <a:ext uri="{28A0092B-C50C-407E-A947-70E740481C1C}">
+                          <a14:useLocalDpi xmlns:a14="http://schemas.microsoft.com/office/drawing/2010/main" val="0"/>
+                        </a:ext>
+                      </a:extLst>
+                    </a:blip>
+                    <a:srcRect/>
+                    <a:stretch>
+                      <a:fillRect/>
+                    </a:stretch>
+                  </pic:blipFill>
+                  <pic:spPr bwMode="auto">
+                    <a:xfrm>
+                      <a:off x="0" y="0"/>
+                      <a:ext cx="6084369" cy="3471211"/>
+                    </a:xfrm>
+                    <a:prstGeom prst="rect">
+                      <a:avLst/>
+                    </a:prstGeom>
+                    <a:noFill/>
+                    <a:ln>
+                      <a:noFill/>
+                    </a:ln>
+                  </pic:spPr>
+                </pic:pic>
+              </a:graphicData>
+            </a:graphic>
+          </wp:inline>
+        </w:drawing>
+      </w:r>
+    </w:p>
+    <w:tbl>
+      <w:tblPr>
+        <w:tblW w:w="9356" w:type="dxa"/>
+        <w:tblInd w:w="108" w:type="dxa"/>
+        <w:tblBorders>
+          <w:top w:val="single" w:sz="4" w:space="0" w:color="D1D1D1" w:themeColor="background2" w:themeShade="E6"/>
+          <w:left w:val="single" w:sz="4" w:space="0" w:color="D1D1D1" w:themeColor="background2" w:themeShade="E6"/>
+          <w:bottom w:val="single" w:sz="4" w:space="0" w:color="D1D1D1" w:themeColor="background2" w:themeShade="E6"/>
+          <w:right w:val="single" w:sz="4" w:space="0" w:color="D1D1D1" w:themeColor="background2" w:themeShade="E6"/>
+          <w:insideH w:val="single" w:sz="4" w:space="0" w:color="D1D1D1" w:themeColor="background2" w:themeShade="E6"/>
+          <w:insideV w:val="single" w:sz="4" w:space="0" w:color="D1D1D1" w:themeColor="background2" w:themeShade="E6"/>
+        </w:tblBorders>
+        <w:tblLayout w:type="fixed"/>
+        <w:tblLook w:val="01E0" w:firstRow="1" w:lastRow="1" w:firstColumn="1" w:lastColumn="1" w:noHBand="0" w:noVBand="0"/>
+      </w:tblPr>
+      <w:tblGrid>
+        <w:gridCol w:w="1057"/>
+        <w:gridCol w:w="1440"/>
+        <w:gridCol w:w="1614"/>
+        <w:gridCol w:w="3786"/>
+        <w:gridCol w:w="1459"/>
+      </w:tblGrid>
+      <w:tr>
+        <w:trPr>
+          <w:trHeight w:val="454"/>
+        </w:trPr>
+        <w:tc>
+          <w:tcPr>
+            <w:tcW w:w="1057" w:type="dxa"/>
+            <w:shd w:val="clear" w:color="auto" w:fill="FFFFFF" w:themeFill="background1"/>
+            <w:vAlign w:val="center"/>
+          </w:tcPr>
+          <w:p>
+            <w:pPr>
+              <w:pStyle w:val="tabelheader"/>
+              <w:rPr>
+                <w:rFonts w:ascii="Times New Roman" w:hAnsi="Times New Roman"/>
+                <w:b/>
+                <w:color w:val="0E2841" w:themeColor="text2"/>
+                <w:sz w:val="24"/>
+                <w:szCs w:val="24"/>
+              </w:rPr>
+            </w:pPr>
+            <w:r>
+              <w:rPr>
+                <w:rFonts w:ascii="Times New Roman" w:hAnsi="Times New Roman"/>
+                <w:b/>
+                <w:color w:val="0E2841" w:themeColor="text2"/>
+                <w:sz w:val="24"/>
+                <w:szCs w:val="24"/>
+              </w:rPr>
+              <w:t>Version</w:t>
+            </w:r>
+          </w:p>
+        </w:tc>
+        <w:tc>
+          <w:tcPr>
+            <w:tcW w:w="1440" w:type="dxa"/>
+            <w:shd w:val="clear" w:color="auto" w:fill="FFFFFF" w:themeFill="background1"/>
+            <w:vAlign w:val="center"/>
+          </w:tcPr>
+          <w:p>
+            <w:pPr>
+              <w:pStyle w:val="tabelheader"/>
+              <w:rPr>
+                <w:rFonts w:ascii="Times New Roman" w:hAnsi="Times New Roman"/>
+                <w:b/>
+                <w:color w:val="0E2841" w:themeColor="text2"/>
+                <w:sz w:val="24"/>
+                <w:szCs w:val="24"/>
+              </w:rPr>
+            </w:pPr>
+            <w:r>
+              <w:rPr>
+                <w:rFonts w:ascii="Times New Roman" w:hAnsi="Times New Roman"/>
+                <w:b/>
+                <w:color w:val="0E2841" w:themeColor="text2"/>
+                <w:sz w:val="24"/>
+                <w:szCs w:val="24"/>
+              </w:rPr>
+              <w:t>Date</w:t>
+            </w:r>
+          </w:p>
+        </w:tc>
+        <w:tc>
+          <w:tcPr>
+            <w:tcW w:w="1614" w:type="dxa"/>
+            <w:shd w:val="clear" w:color="auto" w:fill="FFFFFF" w:themeFill="background1"/>
+            <w:vAlign w:val="center"/>
+          </w:tcPr>
+          <w:p>
+            <w:pPr>
+              <w:pStyle w:val="tabelheader"/>
+              <w:rPr>
+                <w:rFonts w:ascii="Times New Roman" w:hAnsi="Times New Roman"/>
+                <w:b/>
+                <w:color w:val="0E2841" w:themeColor="text2"/>
+                <w:sz w:val="24"/>
+                <w:szCs w:val="24"/>
+              </w:rPr>
+            </w:pPr>
+            <w:r>
+              <w:rPr>
+                <w:rFonts w:ascii="Times New Roman" w:hAnsi="Times New Roman"/>
+                <w:b/>
+                <w:color w:val="0E2841" w:themeColor="text2"/>
+                <w:sz w:val="24"/>
+                <w:szCs w:val="24"/>
+              </w:rPr>
+              <w:t>Author</w:t>
+            </w:r>
+          </w:p>
+        </w:tc>
+        <w:tc>
+          <w:tcPr>
+            <w:tcW w:w="3786" w:type="dxa"/>
+            <w:shd w:val="clear" w:color="auto" w:fill="FFFFFF" w:themeFill="background1"/>
+            <w:vAlign w:val="center"/>
+          </w:tcPr>
+          <w:p>
+            <w:pPr>
+              <w:pStyle w:val="tabelheader"/>
+              <w:rPr>
+                <w:rFonts w:ascii="Times New Roman" w:hAnsi="Times New Roman"/>
+                <w:b/>
+                <w:color w:val="0E2841" w:themeColor="text2"/>
+                <w:sz w:val="24"/>
+                <w:szCs w:val="24"/>
+              </w:rPr>
+            </w:pPr>
+            <w:r>
+              <w:rPr>
+                <w:rFonts w:ascii="Times New Roman" w:hAnsi="Times New Roman"/>
+                <w:b/>
+                <w:color w:val="0E2841" w:themeColor="text2"/>
+                <w:sz w:val="24"/>
+                <w:szCs w:val="24"/>
+              </w:rPr>
+              <w:t>Changes</w:t>
+            </w:r>
+          </w:p>
+        </w:tc>
+        <w:tc>
+          <w:tcPr>
+            <w:tcW w:w="1459" w:type="dxa"/>
+            <w:shd w:val="clear" w:color="auto" w:fill="FFFFFF" w:themeFill="background1"/>
+            <w:vAlign w:val="center"/>
+          </w:tcPr>
+          <w:p>
+            <w:pPr>
+              <w:pStyle w:val="tabelheader"/>
+              <w:rPr>
+                <w:rFonts w:ascii="Times New Roman" w:hAnsi="Times New Roman"/>
+                <w:b/>
+                <w:color w:val="0E2841" w:themeColor="text2"/>
+                <w:sz w:val="24"/>
+                <w:szCs w:val="24"/>
+              </w:rPr>
+            </w:pPr>
+            <w:r>
+              <w:rPr>
+                <w:rFonts w:ascii="Times New Roman" w:hAnsi="Times New Roman"/>
+                <w:b/>
+                <w:color w:val="0E2841" w:themeColor="text2"/>
+                <w:sz w:val="24"/>
+                <w:szCs w:val="24"/>
+              </w:rPr>
+              <w:t>State</w:t>
+            </w:r>
+          </w:p>
+        </w:tc>
+      </w:tr>
+      <w:tr>
+        <w:trPr>
+          <w:trHeight w:val="557"/>
+        </w:trPr>
+        <w:tc>
+          <w:tcPr>
+            <w:tcW w:w="1057" w:type="dxa"/>
+          </w:tcPr>
+          <w:p>
+            <w:pPr>
+              <w:pStyle w:val="Tabelbody"/>
+              <w:rPr>
+                <w:rFonts w:ascii="Times New Roman" w:hAnsi="Times New Roman"/>
+                <w:sz w:val="24"/>
+                <w:szCs w:val="28"/>
+              </w:rPr>
+            </w:pPr>
+            <w:r>
+              <w:rPr>
+                <w:rFonts w:ascii="Times New Roman" w:hAnsi="Times New Roman"/>
+                <w:sz w:val="24"/>
+                <w:szCs w:val="28"/>
+              </w:rPr>
+              <w:t>1.0</w:t>
+            </w:r>
+          </w:p>
+        </w:tc>
+        <w:tc>
+          <w:tcPr>
+            <w:tcW w:w="1440" w:type="dxa"/>
+          </w:tcPr>
+          <w:p>
+            <w:pPr>
+              <w:pStyle w:val="Tabelbody"/>
+              <w:rPr>
+                <w:rFonts w:ascii="Times New Roman" w:hAnsi="Times New Roman"/>
+                <w:sz w:val="24"/>
+                <w:szCs w:val="28"/>
+              </w:rPr>
+            </w:pPr>
+            <w:r>
+              <w:rPr>
+                <w:rFonts w:ascii="Times New Roman" w:hAnsi="Times New Roman"/>
+                <w:sz w:val="24"/>
+                <w:szCs w:val="28"/>
+              </w:rPr>
+              <w:t>25</w:t>
+            </w:r>
+            <w:r>
+              <w:rPr>
+                <w:rFonts w:ascii="Times New Roman" w:hAnsi="Times New Roman"/>
+                <w:sz w:val="24"/>
+                <w:szCs w:val="28"/>
+              </w:rPr>
+              <w:t>/0</w:t>
+            </w:r>
+            <w:r>
+              <w:rPr>
+                <w:rFonts w:ascii="Times New Roman" w:hAnsi="Times New Roman"/>
+                <w:sz w:val="24"/>
+                <w:szCs w:val="28"/>
+              </w:rPr>
+              <w:t>3</w:t>
+            </w:r>
+            <w:r>
+              <w:rPr>
+                <w:rFonts w:ascii="Times New Roman" w:hAnsi="Times New Roman"/>
+                <w:sz w:val="24"/>
+                <w:szCs w:val="28"/>
+              </w:rPr>
+              <w:t>/2025</w:t>
+            </w:r>
+          </w:p>
+        </w:tc>
+        <w:tc>
+          <w:tcPr>
+            <w:tcW w:w="1614" w:type="dxa"/>
+          </w:tcPr>
+          <w:p>
+            <w:pPr>
+              <w:pStyle w:val="Tabelbody"/>
+              <w:rPr>
+                <w:rFonts w:ascii="Times New Roman" w:hAnsi="Times New Roman"/>
+                <w:sz w:val="24"/>
+                <w:szCs w:val="28"/>
+              </w:rPr>
+            </w:pPr>
+            <w:r>
+              <w:rPr>
+                <w:rFonts w:ascii="Times New Roman" w:hAnsi="Times New Roman"/>
+                <w:sz w:val="24"/>
+                <w:szCs w:val="28"/>
+              </w:rPr>
+              <w:t>Georgi Ivanov</w:t>
+            </w:r>
+          </w:p>
+        </w:tc>
+        <w:tc>
+          <w:tcPr>
+            <w:tcW w:w="3786" w:type="dxa"/>
+          </w:tcPr>
+          <w:p>
+            <w:pPr>
+              <w:pStyle w:val="Tabelbody"/>
+              <w:rPr>
+                <w:rFonts w:ascii="Times New Roman" w:hAnsi="Times New Roman"/>
+                <w:sz w:val="24"/>
+                <w:szCs w:val="28"/>
+              </w:rPr>
+            </w:pPr>
+            <w:r>
+              <w:rPr>
+                <w:rFonts w:ascii="Times New Roman" w:hAnsi="Times New Roman"/>
+                <w:sz w:val="24"/>
+                <w:szCs w:val="28"/>
+              </w:rPr>
+              <w:t>Document Creation</w:t>
+            </w:r>
+          </w:p>
+        </w:tc>
+        <w:tc>
+          <w:tcPr>
+            <w:tcW w:w="1459" w:type="dxa"/>
+          </w:tcPr>
+          <w:p>
+            <w:pPr>
+              <w:pStyle w:val="Tabelbody"/>
+              <w:rPr>
+                <w:rFonts w:ascii="Times New Roman" w:hAnsi="Times New Roman"/>
+                <w:sz w:val="24"/>
+                <w:szCs w:val="28"/>
+              </w:rPr>
+            </w:pPr>
+            <w:r>
+              <w:rPr>
+                <w:rFonts w:ascii="Times New Roman" w:hAnsi="Times New Roman"/>
+                <w:sz w:val="24"/>
+                <w:szCs w:val="28"/>
+              </w:rPr>
+              <w:t>Draft</w:t>
+            </w:r>
+          </w:p>
+        </w:tc>
+      </w:tr>
+    </w:tbl>
+    <w:p/>
     <w:p>
       <w:pPr>
         <w:rPr>
@@ -300,7 +728,17 @@
           <w:sz w:val="28"/>
           <w:szCs w:val="28"/>
         </w:rPr>
-        <w:t>2. Technology Stack</w:t>
+        <w:t>2. Technology Stac</w:t>
+      </w:r>
+      <w:r>
+        <w:rPr>
+          <w:rFonts w:ascii="Times New Roman" w:hAnsi="Times New Roman" w:cs="Times New Roman"/>
+          <w:b/>
+          <w:bCs/>
+          <w:sz w:val="28"/>
+          <w:szCs w:val="28"/>
+        </w:rPr>
+        <w:t>k</w:t>
       </w:r>
     </w:p>
     <w:p>
@@ -1231,7 +1669,7 @@
                     <pic:cNvPicPr/>
                   </pic:nvPicPr>
                   <pic:blipFill>
-                    <a:blip r:embed="rId5"/>
+                    <a:blip r:embed="rId8"/>
                     <a:stretch>
                       <a:fillRect/>
                     </a:stretch>
@@ -1553,7 +1991,7 @@
                     <pic:cNvPicPr/>
                   </pic:nvPicPr>
                   <pic:blipFill>
-                    <a:blip r:embed="rId6"/>
+                    <a:blip r:embed="rId9"/>
                     <a:stretch>
                       <a:fillRect/>
                     </a:stretch>
@@ -1802,10 +2240,6 @@
     </w:p>
     <w:p>
       <w:pPr>
-        <w:numPr>
-          <w:ilvl w:val="0"/>
-          <w:numId w:val="18"/>
-        </w:numPr>
         <w:spacing w:before="100" w:beforeAutospacing="1" w:after="100" w:afterAutospacing="1" w:line="360" w:lineRule="auto"/>
         <w:rPr>
           <w:rFonts w:ascii="Times New Roman" w:eastAsia="Times New Roman" w:hAnsi="Times New Roman" w:cs="Times New Roman"/>
@@ -1816,52 +2250,10 @@
       <w:r>
         <w:rPr>
           <w:rFonts w:ascii="Times New Roman" w:eastAsia="Times New Roman" w:hAnsi="Times New Roman" w:cs="Times New Roman"/>
-          <w:b/>
-          <w:bCs/>
           <w:kern w:val="0"/>
           <w14:ligatures w14:val="none"/>
         </w:rPr>
-        <w:t>Docker:</w:t>
-      </w:r>
-    </w:p>
-    <w:p>
-      <w:pPr>
-        <w:numPr>
-          <w:ilvl w:val="1"/>
-          <w:numId w:val="18"/>
-        </w:numPr>
-        <w:spacing w:before="100" w:beforeAutospacing="1" w:after="100" w:afterAutospacing="1" w:line="360" w:lineRule="auto"/>
-        <w:rPr>
-          <w:rFonts w:ascii="Times New Roman" w:eastAsia="Times New Roman" w:hAnsi="Times New Roman" w:cs="Times New Roman"/>
-          <w:kern w:val="0"/>
-          <w14:ligatures w14:val="none"/>
-        </w:rPr>
-      </w:pPr>
-      <w:r>
-        <w:rPr>
-          <w:rFonts w:ascii="Times New Roman" w:eastAsia="Times New Roman" w:hAnsi="Times New Roman" w:cs="Times New Roman"/>
-          <w:kern w:val="0"/>
-          <w14:ligatures w14:val="none"/>
-        </w:rPr>
         <w:lastRenderedPageBreak/>
-        <w:t>Both frontend and backend are containerized to ensure consistency across environments.</w:t>
-      </w:r>
-    </w:p>
-    <w:p>
-      <w:pPr>
-        <w:spacing w:after="0" w:line="240" w:lineRule="auto"/>
-        <w:rPr>
-          <w:rFonts w:ascii="Times New Roman" w:eastAsia="Times New Roman" w:hAnsi="Times New Roman" w:cs="Times New Roman"/>
-          <w:kern w:val="0"/>
-          <w14:ligatures w14:val="none"/>
-        </w:rPr>
-      </w:pPr>
-      <w:r>
-        <w:rPr>
-          <w:rFonts w:ascii="Times New Roman" w:eastAsia="Times New Roman" w:hAnsi="Times New Roman" w:cs="Times New Roman"/>
-          <w:kern w:val="0"/>
-          <w14:ligatures w14:val="none"/>
-        </w:rPr>
         <w:pict w14:anchorId="4A0C36A1">
           <v:rect id="_x0000_i1051" style="width:0;height:1.5pt" o:hralign="center" o:hrstd="t" o:hr="t" fillcolor="#a0a0a0" stroked="f"/>
         </w:pict>
@@ -1963,7 +2355,7 @@
                     </pic:cNvPicPr>
                   </pic:nvPicPr>
                   <pic:blipFill>
-                    <a:blip r:embed="rId7">
+                    <a:blip r:embed="rId10">
                       <a:extLst>
                         <a:ext uri="{28A0092B-C50C-407E-A947-70E740481C1C}">
                           <a14:useLocalDpi xmlns:a14="http://schemas.microsoft.com/office/drawing/2010/main" val="0"/>
@@ -2005,7 +2397,6 @@
           <w:kern w:val="0"/>
           <w14:ligatures w14:val="none"/>
         </w:rPr>
-        <w:lastRenderedPageBreak/>
         <w:pict w14:anchorId="37E6959E">
           <v:rect id="_x0000_i1076" style="width:0;height:1.5pt" o:hralign="center" o:hrstd="t" o:hr="t" fillcolor="#a0a0a0" stroked="f"/>
         </w:pict>
@@ -2029,6 +2420,7 @@
           <w:sz w:val="28"/>
           <w:szCs w:val="28"/>
         </w:rPr>
+        <w:lastRenderedPageBreak/>
         <w:t>5. Software Principles Applied</w:t>
       </w:r>
     </w:p>
@@ -2071,7 +2463,21 @@
         <w:rPr>
           <w:rFonts w:ascii="Times New Roman" w:hAnsi="Times New Roman" w:cs="Times New Roman"/>
         </w:rPr>
-        <w:t xml:space="preserve"> Each class has a clear responsibility (e.g., UserService only handles user-related logic).</w:t>
+        <w:t xml:space="preserve"> Each class has a clear responsibility (e.g., </w:t>
+      </w:r>
+      <w:proofErr w:type="spellStart"/>
+      <w:r>
+        <w:rPr>
+          <w:rFonts w:ascii="Times New Roman" w:hAnsi="Times New Roman" w:cs="Times New Roman"/>
+        </w:rPr>
+        <w:t>UserService</w:t>
+      </w:r>
+      <w:proofErr w:type="spellEnd"/>
+      <w:r>
+        <w:rPr>
+          <w:rFonts w:ascii="Times New Roman" w:hAnsi="Times New Roman" w:cs="Times New Roman"/>
+        </w:rPr>
+        <w:t xml:space="preserve"> only handles user-related logic).</w:t>
       </w:r>
     </w:p>
     <w:p>
@@ -2109,13 +2515,23 @@
           <w:rFonts w:ascii="Times New Roman" w:hAnsi="Times New Roman" w:cs="Times New Roman"/>
         </w:rPr>
       </w:pPr>
-      <w:r>
-        <w:rPr>
-          <w:rFonts w:ascii="Times New Roman" w:hAnsi="Times New Roman" w:cs="Times New Roman"/>
-          <w:b/>
-          <w:bCs/>
-        </w:rPr>
-        <w:t>Liskov Substitution Principle:</w:t>
+      <w:proofErr w:type="spellStart"/>
+      <w:r>
+        <w:rPr>
+          <w:rFonts w:ascii="Times New Roman" w:hAnsi="Times New Roman" w:cs="Times New Roman"/>
+          <w:b/>
+          <w:bCs/>
+        </w:rPr>
+        <w:t>Liskov</w:t>
+      </w:r>
+      <w:proofErr w:type="spellEnd"/>
+      <w:r>
+        <w:rPr>
+          <w:rFonts w:ascii="Times New Roman" w:hAnsi="Times New Roman" w:cs="Times New Roman"/>
+          <w:b/>
+          <w:bCs/>
+        </w:rPr>
+        <w:t xml:space="preserve"> Substitution Principle:</w:t>
       </w:r>
       <w:r>
         <w:rPr>
@@ -2146,7 +2562,35 @@
         <w:rPr>
           <w:rFonts w:ascii="Times New Roman" w:hAnsi="Times New Roman" w:cs="Times New Roman"/>
         </w:rPr>
-        <w:t xml:space="preserve"> Different services (UserService, CourseService) separate concerns.</w:t>
+        <w:t xml:space="preserve"> Different services (</w:t>
+      </w:r>
+      <w:proofErr w:type="spellStart"/>
+      <w:r>
+        <w:rPr>
+          <w:rFonts w:ascii="Times New Roman" w:hAnsi="Times New Roman" w:cs="Times New Roman"/>
+        </w:rPr>
+        <w:t>UserService</w:t>
+      </w:r>
+      <w:proofErr w:type="spellEnd"/>
+      <w:r>
+        <w:rPr>
+          <w:rFonts w:ascii="Times New Roman" w:hAnsi="Times New Roman" w:cs="Times New Roman"/>
+        </w:rPr>
+        <w:t xml:space="preserve">, </w:t>
+      </w:r>
+      <w:proofErr w:type="spellStart"/>
+      <w:r>
+        <w:rPr>
+          <w:rFonts w:ascii="Times New Roman" w:hAnsi="Times New Roman" w:cs="Times New Roman"/>
+        </w:rPr>
+        <w:t>CourseService</w:t>
+      </w:r>
+      <w:proofErr w:type="spellEnd"/>
+      <w:r>
+        <w:rPr>
+          <w:rFonts w:ascii="Times New Roman" w:hAnsi="Times New Roman" w:cs="Times New Roman"/>
+        </w:rPr>
+        <w:t>) separate concerns.</w:t>
       </w:r>
     </w:p>
     <w:p>
@@ -2257,7 +2701,43 @@
           <w:b/>
           <w:bCs/>
         </w:rPr>
-        <w:t>YAGNI (You Ain’t Gonna Need It):</w:t>
+        <w:t xml:space="preserve">YAGNI (You </w:t>
+      </w:r>
+      <w:proofErr w:type="spellStart"/>
+      <w:r>
+        <w:rPr>
+          <w:rFonts w:ascii="Times New Roman" w:hAnsi="Times New Roman" w:cs="Times New Roman"/>
+          <w:b/>
+          <w:bCs/>
+        </w:rPr>
+        <w:t>Ain’t</w:t>
+      </w:r>
+      <w:proofErr w:type="spellEnd"/>
+      <w:r>
+        <w:rPr>
+          <w:rFonts w:ascii="Times New Roman" w:hAnsi="Times New Roman" w:cs="Times New Roman"/>
+          <w:b/>
+          <w:bCs/>
+        </w:rPr>
+        <w:t xml:space="preserve"> </w:t>
+      </w:r>
+      <w:proofErr w:type="spellStart"/>
+      <w:r>
+        <w:rPr>
+          <w:rFonts w:ascii="Times New Roman" w:hAnsi="Times New Roman" w:cs="Times New Roman"/>
+          <w:b/>
+          <w:bCs/>
+        </w:rPr>
+        <w:t>Gonna</w:t>
+      </w:r>
+      <w:proofErr w:type="spellEnd"/>
+      <w:r>
+        <w:rPr>
+          <w:rFonts w:ascii="Times New Roman" w:hAnsi="Times New Roman" w:cs="Times New Roman"/>
+          <w:b/>
+          <w:bCs/>
+        </w:rPr>
+        <w:t xml:space="preserve"> Need It):</w:t>
       </w:r>
       <w:r>
         <w:rPr>
@@ -6268,6 +6748,40 @@
       <w:spacing w:val="5"/>
     </w:rPr>
   </w:style>
+  <w:style w:type="paragraph" w:customStyle="1" w:styleId="Tabelbody">
+    <w:name w:val="Tabel body"/>
+    <w:basedOn w:val="Normal"/>
+    <w:locked/>
+    <w:rsid w:val="006100F3"/>
+    <w:pPr>
+      <w:spacing w:before="60" w:after="60" w:line="240" w:lineRule="auto"/>
+    </w:pPr>
+    <w:rPr>
+      <w:rFonts w:ascii="Arial" w:eastAsia="Times New Roman" w:hAnsi="Arial" w:cs="Times New Roman"/>
+      <w:kern w:val="0"/>
+      <w:sz w:val="18"/>
+      <w:szCs w:val="20"/>
+      <w:lang w:val="nl-NL"/>
+      <w14:ligatures w14:val="none"/>
+    </w:rPr>
+  </w:style>
+  <w:style w:type="paragraph" w:customStyle="1" w:styleId="tabelheader">
+    <w:name w:val="tabel header"/>
+    <w:basedOn w:val="Normal"/>
+    <w:locked/>
+    <w:rsid w:val="006100F3"/>
+    <w:pPr>
+      <w:spacing w:before="120" w:after="120" w:line="240" w:lineRule="auto"/>
+    </w:pPr>
+    <w:rPr>
+      <w:rFonts w:ascii="Arial" w:eastAsia="Times New Roman" w:hAnsi="Arial" w:cs="Times New Roman"/>
+      <w:kern w:val="0"/>
+      <w:sz w:val="18"/>
+      <w:szCs w:val="20"/>
+      <w:lang w:val="nl-NL"/>
+      <w14:ligatures w14:val="none"/>
+    </w:rPr>
+  </w:style>
 </w:styles>
 </file>
 

</xml_diff>